<commit_message>
Added Some Map Gen
</commit_message>
<xml_diff>
--- a/Reports/Báo-cáo-tiến-độ-lần-4.docx
+++ b/Reports/Báo-cáo-tiến-độ-lần-4.docx
@@ -1106,21 +1106,22 @@
             <v:path o:extrusionok="f" gradientshapeok="t" o:connecttype="rect"/>
             <o:lock v:ext="edit" aspectratio="t"/>
           </v:shapetype>
-          <v:shape id="_x0000_i1031" type="#_x0000_t75" style="width:77.1pt;height:49.95pt" o:ole="">
+          <v:shape id="_x0000_i1027" type="#_x0000_t75" style="width:77.1pt;height:49.95pt" o:ole="">
             <v:imagedata r:id="rId11" o:title=""/>
           </v:shape>
-          <o:OLEObject Type="Embed" ProgID="Package" ShapeID="_x0000_i1031" DrawAspect="Icon" ObjectID="_1664901286" r:id="rId12"/>
+          <o:OLEObject Type="Embed" ProgID="Package" ShapeID="_x0000_i1027" DrawAspect="Icon" ObjectID="_1664902528" r:id="rId12"/>
         </w:object>
       </w:r>
-      <w:bookmarkStart w:id="0" w:name="_GoBack"/>
-      <w:bookmarkEnd w:id="0"/>
     </w:p>
     <w:p>
       <w:pPr>
         <w:ind w:left="0"/>
       </w:pPr>
       <w:r>
-        <w:t>Thêm môi trường cho màn 1: tường và sàn</w:t>
+        <w:t>Thêm môi trường cho màn 1</w:t>
+      </w:r>
+      <w:r>
+        <w:t>.</w:t>
       </w:r>
     </w:p>
     <w:p>
@@ -1135,9 +1136,19 @@
       <w:pPr>
         <w:ind w:left="0"/>
       </w:pPr>
+    </w:p>
+    <w:p>
+      <w:pPr>
+        <w:ind w:left="0"/>
+      </w:pPr>
       <w:r>
         <w:t>Monster đã được thêm trạng thái truy đuổi và tuần tra.</w:t>
       </w:r>
+    </w:p>
+    <w:p>
+      <w:pPr>
+        <w:ind w:left="0"/>
+      </w:pPr>
     </w:p>
     <w:p>
       <w:pPr>
@@ -1177,6 +1188,8 @@
       <w:r>
         <w:t>.</w:t>
       </w:r>
+      <w:bookmarkStart w:id="0" w:name="_GoBack"/>
+      <w:bookmarkEnd w:id="0"/>
     </w:p>
     <w:p>
       <w:pPr>
@@ -4204,7 +4217,7 @@
 </file>
 
 <file path=customXml/itemProps2.xml><?xml version="1.0" encoding="utf-8"?>
-<ds:datastoreItem xmlns:ds="http://schemas.openxmlformats.org/officeDocument/2006/customXml" ds:itemID="{242FF1C0-1AE4-4FB2-BB66-9F2C5A3A3EC4}">
+<ds:datastoreItem xmlns:ds="http://schemas.openxmlformats.org/officeDocument/2006/customXml" ds:itemID="{52DB79DD-3375-40F6-A110-667A26B73136}">
   <ds:schemaRefs>
     <ds:schemaRef ds:uri="http://schemas.openxmlformats.org/officeDocument/2006/bibliography"/>
   </ds:schemaRefs>

</xml_diff>